<commit_message>
ver 2.1.1 fix download .txt .doc function & delete unused files
</commit_message>
<xml_diff>
--- a/result.docx
+++ b/result.docx
@@ -4,37 +4,39 @@
   <w:body>
     <w:p>
       <w:r>
-        <w:t xml:space="preserve">SNOMED: 59000-A-81403 </w:t>
+        <w:t xml:space="preserve"> 欄位  資料 </w:t>
         <w:br/>
-        <w:t xml:space="preserve">病史: Bloody stool </w:t>
+        <w:t xml:space="preserve"> ---  --- </w:t>
         <w:br/>
-        <w:t xml:space="preserve">診斷: Intestine, large, labeled as "Ascending colon", endoscopic biopsy --- Adenocarcinoma </w:t>
+        <w:t xml:space="preserve"> 診斷資料號  N/A </w:t>
         <w:br/>
-        <w:t xml:space="preserve">組織片數: 5 </w:t>
+        <w:t xml:space="preserve"> 病史  N/A </w:t>
         <w:br/>
-        <w:t xml:space="preserve">組織尺寸: 0.5 x 0.2 x 0.2 cm </w:t>
+        <w:t xml:space="preserve"> 診斷結果  N/A </w:t>
         <w:br/>
-        <w:t xml:space="preserve">組織部位: Colon mucosa </w:t>
+        <w:t xml:space="preserve"> 組織片數  N/A </w:t>
         <w:br/>
-        <w:t xml:space="preserve">切片方式: Endoscopic biopsy </w:t>
+        <w:t xml:space="preserve"> 組織尺寸  N/A </w:t>
         <w:br/>
-        <w:t xml:space="preserve">處理方式: Fixed in formalin </w:t>
+        <w:t xml:space="preserve"> 組織部位  N/A </w:t>
         <w:br/>
-        <w:t xml:space="preserve">組織顏色: Gray white </w:t>
+        <w:t xml:space="preserve"> 切片方式  N/A </w:t>
         <w:br/>
-        <w:t xml:space="preserve">組織形狀: Elastic </w:t>
+        <w:t xml:space="preserve"> 處理方式  N/A </w:t>
         <w:br/>
-        <w:t xml:space="preserve">顯微鏡檢查: Fragments of necrotic debris and colon mucosa with proliferation and infiltration of irregular hyperchromatic neoplastic glands arranged mainly in complicated tubulo-papillary fashion, a moderately differentiated adenocarcinoma. Remnants suggestive of a pre-existing adenoma are not seen. </w:t>
+        <w:t xml:space="preserve"> 組織顏色  N/A </w:t>
         <w:br/>
-        <w:t xml:space="preserve">參考資料: S04-05069 Gall bladder, cholecystectomy --- Acute gangrenous cholecystitis; S01-01737 Skin, nasal bridge, excisional biopsy --- Basal cell carcinoma </w:t>
+        <w:t xml:space="preserve"> 組織形狀  N/A </w:t>
         <w:br/>
-        <w:t xml:space="preserve">住院醫師: N/A </w:t>
+        <w:t xml:space="preserve"> 顯微鏡檢查  N/A </w:t>
         <w:br/>
-        <w:t xml:space="preserve">病理醫師: Shu-Han Huang, M.D./SWH </w:t>
+        <w:t xml:space="preserve"> 參考資料  N/A </w:t>
         <w:br/>
-        <w:t xml:space="preserve">細胞醫檢師: N/A </w:t>
+        <w:t xml:space="preserve"> 住院醫師  N/A </w:t>
         <w:br/>
-        <w:t xml:space="preserve">病理專醫字: 病解專醫字第000477號 </w:t>
+        <w:t xml:space="preserve"> 病理醫師  N/A </w:t>
+        <w:br/>
+        <w:t xml:space="preserve"> 病理專醫字  N/A </w:t>
         <w:br/>
       </w:r>
     </w:p>

</xml_diff>

<commit_message>
"TypeError: document must be an instance of dict, bson.son.SON, bson.raw_bson.RawBSONDocument, or a type that inherits from collections.MutableMapping "problem in save_to_mongoDB
</commit_message>
<xml_diff>
--- a/result.docx
+++ b/result.docx
@@ -8,35 +8,35 @@
         <w:br/>
         <w:t xml:space="preserve"> ---  --- </w:t>
         <w:br/>
-        <w:t xml:space="preserve"> 診斷資料號  N/A </w:t>
+        <w:t xml:space="preserve"> 診斷資料號  59000-A-81403 </w:t>
         <w:br/>
-        <w:t xml:space="preserve"> 病史  N/A </w:t>
+        <w:t xml:space="preserve"> 病史  Bloody stool </w:t>
         <w:br/>
-        <w:t xml:space="preserve"> 診斷結果  N/A </w:t>
+        <w:t xml:space="preserve"> 診斷結果  Intestine, large, labeled as "Ascending colon", endoscopic biopsy - Adenocarcinoma </w:t>
         <w:br/>
-        <w:t xml:space="preserve"> 組織片數  N/A </w:t>
+        <w:t xml:space="preserve"> 組織片數  5 </w:t>
         <w:br/>
-        <w:t xml:space="preserve"> 組織尺寸  N/A </w:t>
+        <w:t xml:space="preserve"> 組織尺寸  0.5 x 0.2 x 0.2 cm </w:t>
         <w:br/>
-        <w:t xml:space="preserve"> 組織部位  N/A </w:t>
+        <w:t xml:space="preserve"> 組織部位  Intestine, large, labeled as "Ascending colon" </w:t>
         <w:br/>
-        <w:t xml:space="preserve"> 切片方式  N/A </w:t>
+        <w:t xml:space="preserve"> 切片方式  endoscopic biopsy </w:t>
         <w:br/>
-        <w:t xml:space="preserve"> 處理方式  N/A </w:t>
+        <w:t xml:space="preserve"> 處理方式  fixed in formalin </w:t>
         <w:br/>
-        <w:t xml:space="preserve"> 組織顏色  N/A </w:t>
+        <w:t xml:space="preserve"> 組織顏色  gray white </w:t>
         <w:br/>
-        <w:t xml:space="preserve"> 組織形狀  N/A </w:t>
+        <w:t xml:space="preserve"> 組織形狀  elastic </w:t>
         <w:br/>
-        <w:t xml:space="preserve"> 顯微鏡檢查  N/A </w:t>
+        <w:t xml:space="preserve"> 顯微鏡檢查  Section shows fragments of necrotic debris and colon mucosa with proliferation and infiltration of irregular hyperchromatic neoplastic glands arranged mainly in complicated tubulo-papillary fashion, a moderately differentiated adenocarcinoma. Remnants suggestive of a pre-existing adenoma are not seen. </w:t>
         <w:br/>
-        <w:t xml:space="preserve"> 參考資料  N/A </w:t>
+        <w:t xml:space="preserve"> 參考資料  S04-05069 Gall bladder, cholecystectomy - Acute gangrenous cholecystitis; S01-01737 Skin, nasal bridge, excisional biopsy - Basal cell carcinoma </w:t>
         <w:br/>
         <w:t xml:space="preserve"> 住院醫師  N/A </w:t>
         <w:br/>
-        <w:t xml:space="preserve"> 病理醫師  N/A </w:t>
+        <w:t xml:space="preserve"> 病理醫師  Shu-Han Huang, M.D./SWH </w:t>
         <w:br/>
-        <w:t xml:space="preserve"> 病理專醫字  N/A </w:t>
+        <w:t xml:space="preserve"> 病理專醫字  第000477號 </w:t>
         <w:br/>
       </w:r>
     </w:p>

</xml_diff>